<commit_message>
Prefix Change - LC to XA
</commit_message>
<xml_diff>
--- a/LCA Project Plan.docx
+++ b/LCA Project Plan.docx
@@ -30,23 +30,70 @@
         <w:jc w:val="both"/>
       </w:pPr>
       <w:r>
-        <w:t>This EET mod gives the player the ability to add Captain Corwin to their party in SoA. She can be added once the player recovers the Soultaker dagger from the Djinn in Irenicus’ stronghold. After recovering the dagger, the player can send it, along with a letter, to Baldur’s Gate. Doing so will initiate a series of events that culminates in Corwin’s arrival in Athkatla, to assist the player in the hunt for Irenicus. Players can continue the romance with Corwin through the events of SoA and ToB, or they can initiate the romance when Corwin arrives in Athkatla.</w:t>
-      </w:r>
-    </w:p>
-    <w:p>
-      <w:pPr>
-        <w:jc w:val="both"/>
+        <w:t xml:space="preserve">This EET mod gives the player the ability to add Captain Corwin to their party in </w:t>
+      </w:r>
+      <w:proofErr w:type="spellStart"/>
+      <w:r>
+        <w:t>SoA</w:t>
+      </w:r>
+      <w:proofErr w:type="spellEnd"/>
+      <w:r>
+        <w:t xml:space="preserve">. She can be added once the player recovers the </w:t>
+      </w:r>
+      <w:proofErr w:type="spellStart"/>
+      <w:r>
+        <w:t>Soultaker</w:t>
+      </w:r>
+      <w:proofErr w:type="spellEnd"/>
+      <w:r>
+        <w:t xml:space="preserve"> dagger from the Djinn in Irenicus’ stronghold. After recovering the dagger, the player can send it, along with a letter, to Baldur’s Gate. Doing so will initiate a series of events that </w:t>
+      </w:r>
+      <w:proofErr w:type="gramStart"/>
+      <w:r>
+        <w:t>culminates</w:t>
+      </w:r>
+      <w:proofErr w:type="gramEnd"/>
+      <w:r>
+        <w:t xml:space="preserve"> in Corwin’s arrival in Athkatla, to assist the player in the hunt for Irenicus. Players can continue the romance with Corwin through the events of </w:t>
+      </w:r>
+      <w:proofErr w:type="spellStart"/>
+      <w:r>
+        <w:t>SoA</w:t>
+      </w:r>
+      <w:proofErr w:type="spellEnd"/>
+      <w:r>
+        <w:t xml:space="preserve"> and </w:t>
+      </w:r>
+      <w:proofErr w:type="spellStart"/>
+      <w:r>
+        <w:t>ToB</w:t>
+      </w:r>
+      <w:proofErr w:type="spellEnd"/>
+      <w:r>
+        <w:t xml:space="preserve">, or they can initiate the romance </w:t>
+      </w:r>
+      <w:r>
+        <w:t xml:space="preserve">during the events of </w:t>
+      </w:r>
+      <w:proofErr w:type="spellStart"/>
+      <w:r>
+        <w:t>SoA</w:t>
+      </w:r>
+      <w:proofErr w:type="spellEnd"/>
+      <w:r>
+        <w:t>.</w:t>
+      </w:r>
+    </w:p>
+    <w:p>
+      <w:pPr>
+        <w:jc w:val="both"/>
+      </w:pPr>
+      <w:r>
         <w:rPr>
           <w:b/>
           <w:bCs/>
         </w:rPr>
-      </w:pPr>
-      <w:r>
-        <w:rPr>
-          <w:b/>
-          <w:bCs/>
-        </w:rPr>
-        <w:t>Prerequisites</w:t>
+        <w:t>Features</w:t>
       </w:r>
     </w:p>
     <w:p>
@@ -59,121 +106,21 @@
         <w:jc w:val="both"/>
       </w:pPr>
       <w:r>
-        <w:t>CorwinEET must be installed.</w:t>
-      </w:r>
-    </w:p>
-    <w:p>
-      <w:pPr>
-        <w:jc w:val="both"/>
-        <w:rPr>
-          <w:b/>
-          <w:bCs/>
-        </w:rPr>
-      </w:pPr>
-      <w:r>
-        <w:rPr>
-          <w:b/>
-          <w:bCs/>
-        </w:rPr>
-        <w:t xml:space="preserve">Mod </w:t>
-      </w:r>
-      <w:r>
-        <w:rPr>
-          <w:b/>
-          <w:bCs/>
-        </w:rPr>
-        <w:t>Installation Order</w:t>
-      </w:r>
-    </w:p>
-    <w:p>
-      <w:pPr>
-        <w:pStyle w:val="ListParagraph"/>
-        <w:numPr>
-          <w:ilvl w:val="0"/>
-          <w:numId w:val="2"/>
-        </w:numPr>
-        <w:jc w:val="both"/>
-      </w:pPr>
-      <w:r>
-        <w:t>EET Core</w:t>
-      </w:r>
-    </w:p>
-    <w:p>
-      <w:pPr>
-        <w:pStyle w:val="ListParagraph"/>
-        <w:numPr>
-          <w:ilvl w:val="0"/>
-          <w:numId w:val="2"/>
-        </w:numPr>
-        <w:jc w:val="both"/>
-      </w:pPr>
-      <w:r>
-        <w:t>Other EET Mods (if applicable)</w:t>
-      </w:r>
-    </w:p>
-    <w:p>
-      <w:pPr>
-        <w:pStyle w:val="ListParagraph"/>
-        <w:numPr>
-          <w:ilvl w:val="0"/>
-          <w:numId w:val="2"/>
-        </w:numPr>
-        <w:jc w:val="both"/>
-      </w:pPr>
-      <w:r>
-        <w:t>CorwinEET</w:t>
-      </w:r>
-    </w:p>
-    <w:p>
-      <w:pPr>
-        <w:pStyle w:val="ListParagraph"/>
-        <w:numPr>
-          <w:ilvl w:val="0"/>
-          <w:numId w:val="2"/>
-        </w:numPr>
-        <w:jc w:val="both"/>
-      </w:pPr>
-      <w:r>
-        <w:t>LCA</w:t>
-      </w:r>
-    </w:p>
-    <w:p>
-      <w:pPr>
-        <w:pStyle w:val="ListParagraph"/>
-        <w:numPr>
-          <w:ilvl w:val="0"/>
-          <w:numId w:val="2"/>
-        </w:numPr>
-        <w:jc w:val="both"/>
-      </w:pPr>
-      <w:r>
-        <w:t>Other EET Mods (if applicable)</w:t>
-      </w:r>
-    </w:p>
-    <w:p>
-      <w:pPr>
-        <w:pStyle w:val="ListParagraph"/>
-        <w:numPr>
-          <w:ilvl w:val="0"/>
-          <w:numId w:val="2"/>
-        </w:numPr>
-        <w:jc w:val="both"/>
-      </w:pPr>
-      <w:r>
-        <w:t>EET End</w:t>
-      </w:r>
-    </w:p>
-    <w:p>
-      <w:pPr>
-        <w:jc w:val="both"/>
-      </w:pPr>
-      <w:r>
-        <w:rPr>
-          <w:b/>
-          <w:bCs/>
-        </w:rPr>
-        <w:t>Features</w:t>
-      </w:r>
+        <w:t xml:space="preserve">Adds Corwin as a playable character to </w:t>
+      </w:r>
+      <w:proofErr w:type="spellStart"/>
+      <w:r>
+        <w:t>SoA</w:t>
+      </w:r>
+      <w:proofErr w:type="spellEnd"/>
+      <w:r>
+        <w:t xml:space="preserve"> and </w:t>
+      </w:r>
+      <w:proofErr w:type="spellStart"/>
+      <w:r>
+        <w:t>ToB</w:t>
+      </w:r>
+      <w:proofErr w:type="spellEnd"/>
     </w:p>
     <w:p>
       <w:pPr>
@@ -185,7 +132,35 @@
         <w:jc w:val="both"/>
       </w:pPr>
       <w:r>
-        <w:t>Over 50 new banters with SoA / ToB characters</w:t>
+        <w:t xml:space="preserve">Over </w:t>
+      </w:r>
+      <w:r>
+        <w:t>13</w:t>
+      </w:r>
+      <w:r>
+        <w:t xml:space="preserve">0 new </w:t>
+      </w:r>
+      <w:r>
+        <w:t>dialogs</w:t>
+      </w:r>
+      <w:r>
+        <w:t xml:space="preserve"> with </w:t>
+      </w:r>
+      <w:proofErr w:type="spellStart"/>
+      <w:r>
+        <w:t>SoA</w:t>
+      </w:r>
+      <w:proofErr w:type="spellEnd"/>
+      <w:r>
+        <w:t xml:space="preserve"> / </w:t>
+      </w:r>
+      <w:proofErr w:type="spellStart"/>
+      <w:r>
+        <w:t>ToB</w:t>
+      </w:r>
+      <w:proofErr w:type="spellEnd"/>
+      <w:r>
+        <w:t xml:space="preserve"> characters</w:t>
       </w:r>
     </w:p>
     <w:p>
@@ -198,20 +173,13 @@
         <w:jc w:val="both"/>
       </w:pPr>
       <w:r>
-        <w:t>Thousands of lines of new dialogue</w:t>
-      </w:r>
-    </w:p>
-    <w:p>
-      <w:pPr>
-        <w:pStyle w:val="ListParagraph"/>
-        <w:numPr>
-          <w:ilvl w:val="0"/>
-          <w:numId w:val="1"/>
-        </w:numPr>
-        <w:jc w:val="both"/>
-      </w:pPr>
-      <w:r>
-        <w:t>Dozens of new items, cutscenes and more</w:t>
+        <w:t xml:space="preserve">Dozens of new items, </w:t>
+      </w:r>
+      <w:r>
+        <w:t xml:space="preserve">quests, </w:t>
+      </w:r>
+      <w:r>
+        <w:t>cutscenes and more</w:t>
       </w:r>
     </w:p>
     <w:p>
@@ -239,10 +207,26 @@
         <w:jc w:val="both"/>
       </w:pPr>
       <w:r>
-        <w:t>The addition of Captain Corwin to SoA / ToB.</w:t>
-      </w:r>
-      <w:r>
-        <w:t xml:space="preserve"> Combined with CorwinEET, this allows Captain Corwin to take part in each game of the Bhaalspawn saga.</w:t>
+        <w:t xml:space="preserve">The addition of Captain Corwin to </w:t>
+      </w:r>
+      <w:proofErr w:type="spellStart"/>
+      <w:r>
+        <w:t>SoA</w:t>
+      </w:r>
+      <w:proofErr w:type="spellEnd"/>
+      <w:r>
+        <w:t xml:space="preserve"> / </w:t>
+      </w:r>
+      <w:proofErr w:type="spellStart"/>
+      <w:r>
+        <w:t>ToB</w:t>
+      </w:r>
+      <w:proofErr w:type="spellEnd"/>
+      <w:r>
+        <w:t>.</w:t>
+      </w:r>
+      <w:r>
+        <w:t xml:space="preserve"> </w:t>
       </w:r>
     </w:p>
     <w:p>
@@ -255,7 +239,82 @@
         <w:jc w:val="both"/>
       </w:pPr>
       <w:r>
-        <w:t xml:space="preserve">If Corwin is in your party at the end of SoA, you will return to Baldur’s Gate (instead of proceeding immediately to ToB). This initiates a mini-quest involving Illasera and Rohma that leads into the events of ToB. There are a handful of </w:t>
+        <w:t>Modifications to key BG1 &amp; S</w:t>
+      </w:r>
+      <w:proofErr w:type="spellStart"/>
+      <w:r>
+        <w:t>oD</w:t>
+      </w:r>
+      <w:proofErr w:type="spellEnd"/>
+      <w:r>
+        <w:t xml:space="preserve"> dialogues that help facilitate Corwin’s return in </w:t>
+      </w:r>
+      <w:proofErr w:type="spellStart"/>
+      <w:r>
+        <w:t>SoA</w:t>
+      </w:r>
+      <w:proofErr w:type="spellEnd"/>
+      <w:r>
+        <w:t>.</w:t>
+      </w:r>
+    </w:p>
+    <w:p>
+      <w:pPr>
+        <w:pStyle w:val="ListParagraph"/>
+        <w:numPr>
+          <w:ilvl w:val="0"/>
+          <w:numId w:val="3"/>
+        </w:numPr>
+        <w:jc w:val="both"/>
+      </w:pPr>
+      <w:r>
+        <w:t xml:space="preserve">If Corwin is in your party at the end of </w:t>
+      </w:r>
+      <w:proofErr w:type="spellStart"/>
+      <w:r>
+        <w:t>SoA</w:t>
+      </w:r>
+      <w:proofErr w:type="spellEnd"/>
+      <w:r>
+        <w:t xml:space="preserve">, you will return to Baldur’s Gate (instead of proceeding immediately to </w:t>
+      </w:r>
+      <w:proofErr w:type="spellStart"/>
+      <w:r>
+        <w:t>ToB</w:t>
+      </w:r>
+      <w:proofErr w:type="spellEnd"/>
+      <w:r>
+        <w:t xml:space="preserve">). This initiates a </w:t>
+      </w:r>
+      <w:proofErr w:type="gramStart"/>
+      <w:r>
+        <w:t>mini-quest</w:t>
+      </w:r>
+      <w:proofErr w:type="gramEnd"/>
+      <w:r>
+        <w:t xml:space="preserve"> involving </w:t>
+      </w:r>
+      <w:proofErr w:type="spellStart"/>
+      <w:r>
+        <w:t>Illasera</w:t>
+      </w:r>
+      <w:proofErr w:type="spellEnd"/>
+      <w:r>
+        <w:t xml:space="preserve"> and Rohma that leads in</w:t>
+      </w:r>
+      <w:r>
+        <w:t xml:space="preserve"> </w:t>
+      </w:r>
+      <w:r>
+        <w:t xml:space="preserve">to the events of </w:t>
+      </w:r>
+      <w:proofErr w:type="spellStart"/>
+      <w:r>
+        <w:t>ToB</w:t>
+      </w:r>
+      <w:proofErr w:type="spellEnd"/>
+      <w:r>
+        <w:t xml:space="preserve">. There are a handful of </w:t>
       </w:r>
       <w:r>
         <w:t xml:space="preserve">other side </w:t>
@@ -307,16 +366,66 @@
       <w:pPr>
         <w:pStyle w:val="ListParagraph"/>
         <w:numPr>
+          <w:ilvl w:val="1"/>
+          <w:numId w:val="3"/>
+        </w:numPr>
+        <w:jc w:val="both"/>
+      </w:pPr>
+      <w:r>
+        <w:t xml:space="preserve">Saving the </w:t>
+      </w:r>
+      <w:proofErr w:type="spellStart"/>
+      <w:r>
+        <w:t>Elfsong</w:t>
+      </w:r>
+      <w:proofErr w:type="spellEnd"/>
+    </w:p>
+    <w:p>
+      <w:pPr>
+        <w:pStyle w:val="ListParagraph"/>
+        <w:numPr>
+          <w:ilvl w:val="1"/>
+          <w:numId w:val="3"/>
+        </w:numPr>
+        <w:jc w:val="both"/>
+      </w:pPr>
+      <w:r>
+        <w:t xml:space="preserve">Returning the </w:t>
+      </w:r>
+      <w:proofErr w:type="spellStart"/>
+      <w:r>
+        <w:t>Farseer</w:t>
+      </w:r>
+      <w:proofErr w:type="spellEnd"/>
+    </w:p>
+    <w:p>
+      <w:pPr>
+        <w:pStyle w:val="ListParagraph"/>
+        <w:numPr>
           <w:ilvl w:val="0"/>
           <w:numId w:val="3"/>
         </w:numPr>
         <w:jc w:val="both"/>
       </w:pPr>
-      <w:r>
-        <w:t xml:space="preserve">ToB will include additional quests concerning the Soultaker dagger, and, </w:t>
-      </w:r>
-      <w:r>
-        <w:t>depending on the choices that the player made, a return to Dragonspear.</w:t>
+      <w:proofErr w:type="spellStart"/>
+      <w:r>
+        <w:t>ToB</w:t>
+      </w:r>
+      <w:proofErr w:type="spellEnd"/>
+      <w:r>
+        <w:t xml:space="preserve"> will include </w:t>
+      </w:r>
+      <w:r>
+        <w:t>an additional quest that can be triggered based</w:t>
+      </w:r>
+      <w:r>
+        <w:t xml:space="preserve"> on the choices that the player </w:t>
+      </w:r>
+      <w:r>
+        <w:t xml:space="preserve">has </w:t>
+      </w:r>
+      <w:r>
+        <w:t>made.</w:t>
       </w:r>
     </w:p>
     <w:p>
@@ -332,23 +441,74 @@
           <w:b/>
           <w:bCs/>
         </w:rPr>
-        <w:t>Beta Testing to Begin July 2023</w:t>
-      </w:r>
-    </w:p>
-    <w:p>
-      <w:pPr>
-        <w:jc w:val="both"/>
+        <w:t xml:space="preserve">Beta Testing to Begin </w:t>
+      </w:r>
+      <w:r>
         <w:rPr>
           <w:b/>
           <w:bCs/>
         </w:rPr>
-      </w:pPr>
+        <w:t xml:space="preserve">Late </w:t>
+      </w:r>
       <w:r>
         <w:rPr>
           <w:b/>
           <w:bCs/>
         </w:rPr>
-        <w:t>Expected v1.0 Release: Summer 2023</w:t>
+        <w:t>July 2023</w:t>
+      </w:r>
+      <w:r>
+        <w:rPr>
+          <w:b/>
+          <w:bCs/>
+        </w:rPr>
+        <w:t xml:space="preserve"> – Please let me know if you are interested in </w:t>
+      </w:r>
+      <w:proofErr w:type="gramStart"/>
+      <w:r>
+        <w:rPr>
+          <w:b/>
+          <w:bCs/>
+        </w:rPr>
+        <w:t>helping</w:t>
+      </w:r>
+      <w:proofErr w:type="gramEnd"/>
+      <w:r>
+        <w:rPr>
+          <w:b/>
+          <w:bCs/>
+        </w:rPr>
+        <w:t xml:space="preserve"> test. </w:t>
+      </w:r>
+    </w:p>
+    <w:p>
+      <w:pPr>
+        <w:jc w:val="both"/>
+        <w:rPr>
+          <w:b/>
+          <w:bCs/>
+        </w:rPr>
+      </w:pPr>
+      <w:r>
+        <w:rPr>
+          <w:b/>
+          <w:bCs/>
+        </w:rPr>
+        <w:t xml:space="preserve">Expected v1.0 Release: </w:t>
+      </w:r>
+      <w:r>
+        <w:rPr>
+          <w:b/>
+          <w:bCs/>
+        </w:rPr>
+        <w:t xml:space="preserve">August / September </w:t>
+      </w:r>
+      <w:r>
+        <w:rPr>
+          <w:b/>
+          <w:bCs/>
+        </w:rPr>
+        <w:t>2023</w:t>
       </w:r>
     </w:p>
     <w:p>

</xml_diff>